<commit_message>
Can upload RepRisk file with dates for one company.
</commit_message>
<xml_diff>
--- a/docs/Factiva Search Assist how-to.docx
+++ b/docs/Factiva Search Assist how-to.docx
@@ -12,13 +12,19 @@
         <w:rPr>
           <w:b/>
         </w:rPr>
-        <w:t>Factiva Search Assist v0.0.1</w:t>
+        <w:t>Factiva Search Assist v0.0.</w:t>
       </w:r>
       <w:r>
         <w:rPr>
           <w:b/>
         </w:rPr>
-        <w:t xml:space="preserve"> – 18/05/2018</w:t>
+        <w:t>2 – 21</w:t>
+      </w:r>
+      <w:r>
+        <w:rPr>
+          <w:b/>
+        </w:rPr>
+        <w:t>/05/2018</w:t>
       </w:r>
     </w:p>
     <w:p>
@@ -126,25 +132,78 @@
     <w:p>
       <w:r>
         <w:lastRenderedPageBreak/>
-        <w:t xml:space="preserve">Step 4: The queries appear at the top of the screen. </w:t>
-      </w:r>
+        <w:t xml:space="preserve">Step 4: Choose the Excel file from </w:t>
+      </w:r>
+      <w:proofErr w:type="spellStart"/>
+      <w:r>
+        <w:t>RepRisk</w:t>
+      </w:r>
+      <w:proofErr w:type="spellEnd"/>
+      <w:r>
+        <w:t xml:space="preserve">. Must have column name “News Date” with dates “YYYY-MM-DD”. </w:t>
+      </w:r>
+      <w:proofErr w:type="gramStart"/>
+      <w:r>
+        <w:t>Must start with headings on first sheet, row 1, and data from row 2.</w:t>
+      </w:r>
+      <w:proofErr w:type="gramEnd"/>
+      <w:r>
+        <w:t xml:space="preserve"> Click Upload button.</w:t>
+      </w:r>
+    </w:p>
+    <w:p>
       <w:r>
         <w:rPr>
-          <w:highlight w:val="yellow"/>
+          <w:noProof/>
         </w:rPr>
-        <w:t>They are hard-coded at the moment, just two dates for Apple.</w:t>
-      </w:r>
-      <w:r>
-        <w:t xml:space="preserve"> </w:t>
-      </w:r>
-      <w:r>
-        <w:rPr>
-          <w:highlight w:val="yellow"/>
-        </w:rPr>
-        <w:t>(Later they will load from CSV or Excel.)</w:t>
-      </w:r>
-      <w:r>
-        <w:t xml:space="preserve"> Before we can use them, click the Company </w:t>
+        <w:drawing>
+          <wp:inline distT="0" distB="0" distL="0" distR="0" wp14:anchorId="1C5D614B" wp14:editId="1887FFEE">
+            <wp:extent cx="5731510" cy="2265049"/>
+            <wp:effectExtent l="0" t="0" r="2540" b="1905"/>
+            <wp:docPr id="9" name="Picture 9"/>
+            <wp:cNvGraphicFramePr>
+              <a:graphicFrameLocks xmlns:a="http://schemas.openxmlformats.org/drawingml/2006/main" noChangeAspect="1"/>
+            </wp:cNvGraphicFramePr>
+            <a:graphic xmlns:a="http://schemas.openxmlformats.org/drawingml/2006/main">
+              <a:graphicData uri="http://schemas.openxmlformats.org/drawingml/2006/picture">
+                <pic:pic xmlns:pic="http://schemas.openxmlformats.org/drawingml/2006/picture">
+                  <pic:nvPicPr>
+                    <pic:cNvPr id="0" name=""/>
+                    <pic:cNvPicPr/>
+                  </pic:nvPicPr>
+                  <pic:blipFill>
+                    <a:blip r:embed="rId7"/>
+                    <a:stretch>
+                      <a:fillRect/>
+                    </a:stretch>
+                  </pic:blipFill>
+                  <pic:spPr>
+                    <a:xfrm>
+                      <a:off x="0" y="0"/>
+                      <a:ext cx="5731510" cy="2265049"/>
+                    </a:xfrm>
+                    <a:prstGeom prst="rect">
+                      <a:avLst/>
+                    </a:prstGeom>
+                  </pic:spPr>
+                </pic:pic>
+              </a:graphicData>
+            </a:graphic>
+          </wp:inline>
+        </w:drawing>
+      </w:r>
+    </w:p>
+    <w:p/>
+    <w:p/>
+    <w:p>
+      <w:r>
+        <w:t xml:space="preserve">Step </w:t>
+      </w:r>
+      <w:r>
+        <w:t>5</w:t>
+      </w:r>
+      <w:r>
+        <w:t xml:space="preserve">: The queries appear at the top of the screen. Before we can use them, click the Company </w:t>
       </w:r>
       <w:r>
         <w:t>triangle</w:t>
@@ -173,7 +232,7 @@
                   <wp:posOffset>-85725</wp:posOffset>
                 </wp:positionH>
                 <wp:positionV relativeFrom="paragraph">
-                  <wp:posOffset>2732405</wp:posOffset>
+                  <wp:posOffset>3008630</wp:posOffset>
                 </wp:positionV>
                 <wp:extent cx="1152525" cy="95250"/>
                 <wp:effectExtent l="19050" t="57150" r="66675" b="114300"/>
@@ -229,7 +288,7 @@
                 <v:path arrowok="t" fillok="f" o:connecttype="none"/>
                 <o:lock v:ext="edit" shapetype="t"/>
               </v:shapetype>
-              <v:shape id="Straight Arrow Connector 4" o:spid="_x0000_s1026" type="#_x0000_t32" style="position:absolute;margin-left:-6.75pt;margin-top:215.15pt;width:90.75pt;height:7.5pt;z-index:251659264;visibility:visible;mso-wrap-style:square;mso-width-percent:0;mso-height-percent:0;mso-wrap-distance-left:9pt;mso-wrap-distance-top:0;mso-wrap-distance-right:9pt;mso-wrap-distance-bottom:0;mso-position-horizontal:absolute;mso-position-horizontal-relative:text;mso-position-vertical:absolute;mso-position-vertical-relative:text;mso-width-percent:0;mso-height-percent:0;mso-width-relative:margin;mso-height-relative:margin" o:gfxdata="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" strokecolor="#bc4542 [3045]" strokeweight="3pt">
+              <v:shape id="Straight Arrow Connector 4" o:spid="_x0000_s1026" type="#_x0000_t32" style="position:absolute;margin-left:-6.75pt;margin-top:236.9pt;width:90.75pt;height:7.5pt;z-index:251659264;visibility:visible;mso-wrap-style:square;mso-width-percent:0;mso-height-percent:0;mso-wrap-distance-left:9pt;mso-wrap-distance-top:0;mso-wrap-distance-right:9pt;mso-wrap-distance-bottom:0;mso-position-horizontal:absolute;mso-position-horizontal-relative:text;mso-position-vertical:absolute;mso-position-vertical-relative:text;mso-width-percent:0;mso-height-percent:0;mso-width-relative:margin;mso-height-relative:margin" o:gfxdata="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" strokecolor="#bc4542 [3045]" strokeweight="3pt">
                 <v:stroke endarrow="open"/>
               </v:shape>
             </w:pict>
@@ -241,10 +300,10 @@
           <w:noProof/>
         </w:rPr>
         <w:drawing>
-          <wp:inline distT="0" distB="0" distL="0" distR="0" wp14:anchorId="495B9B22" wp14:editId="0F93B61B">
-            <wp:extent cx="5727709" cy="3009900"/>
-            <wp:effectExtent l="0" t="0" r="6350" b="0"/>
-            <wp:docPr id="3" name="Picture 3"/>
+          <wp:inline distT="0" distB="0" distL="0" distR="0" wp14:anchorId="69F5567D" wp14:editId="27062F39">
+            <wp:extent cx="5731510" cy="3748138"/>
+            <wp:effectExtent l="0" t="0" r="2540" b="5080"/>
+            <wp:docPr id="11" name="Picture 11"/>
             <wp:cNvGraphicFramePr>
               <a:graphicFrameLocks xmlns:a="http://schemas.openxmlformats.org/drawingml/2006/main" noChangeAspect="1"/>
             </wp:cNvGraphicFramePr>
@@ -255,27 +314,20 @@
                     <pic:cNvPr id="0" name=""/>
                     <pic:cNvPicPr/>
                   </pic:nvPicPr>
-                  <pic:blipFill rotWithShape="1">
-                    <a:blip r:embed="rId7"/>
-                    <a:srcRect b="39230"/>
-                    <a:stretch/>
+                  <pic:blipFill>
+                    <a:blip r:embed="rId8"/>
+                    <a:stretch>
+                      <a:fillRect/>
+                    </a:stretch>
                   </pic:blipFill>
-                  <pic:spPr bwMode="auto">
+                  <pic:spPr>
                     <a:xfrm>
                       <a:off x="0" y="0"/>
-                      <a:ext cx="5731510" cy="3011897"/>
+                      <a:ext cx="5731510" cy="3748138"/>
                     </a:xfrm>
                     <a:prstGeom prst="rect">
                       <a:avLst/>
                     </a:prstGeom>
-                    <a:ln>
-                      <a:noFill/>
-                    </a:ln>
-                    <a:extLst>
-                      <a:ext uri="{53640926-AAD7-44D8-BBD7-CCE9431645EC}">
-                        <a14:shadowObscured xmlns:a14="http://schemas.microsoft.com/office/drawing/2010/main"/>
-                      </a:ext>
-                    </a:extLst>
                   </pic:spPr>
                 </pic:pic>
               </a:graphicData>
@@ -285,9 +337,17 @@
       </w:r>
     </w:p>
     <w:p/>
-    <w:p>
-      <w:r>
-        <w:t>Step 5: Choose a button to load a company and date query. The date range is ready, the company is not yet ready to use.</w:t>
+    <w:p/>
+    <w:p>
+      <w:r>
+        <w:lastRenderedPageBreak/>
+        <w:t xml:space="preserve">Step </w:t>
+      </w:r>
+      <w:r>
+        <w:t>6</w:t>
+      </w:r>
+      <w:r>
+        <w:t>: Choose a button to load a company and date query. The date range is ready, the company is not yet ready to use.</w:t>
       </w:r>
     </w:p>
     <w:p>
@@ -368,10 +428,10 @@
           <w:noProof/>
         </w:rPr>
         <w:drawing>
-          <wp:inline distT="0" distB="0" distL="0" distR="0" wp14:anchorId="014FA82B" wp14:editId="754F6357">
-            <wp:extent cx="5731510" cy="3445642"/>
-            <wp:effectExtent l="0" t="0" r="2540" b="2540"/>
-            <wp:docPr id="5" name="Picture 5"/>
+          <wp:inline distT="0" distB="0" distL="0" distR="0" wp14:anchorId="59E4237F" wp14:editId="3824E3E6">
+            <wp:extent cx="5731510" cy="4127789"/>
+            <wp:effectExtent l="0" t="0" r="2540" b="6350"/>
+            <wp:docPr id="12" name="Picture 12"/>
             <wp:cNvGraphicFramePr>
               <a:graphicFrameLocks xmlns:a="http://schemas.openxmlformats.org/drawingml/2006/main" noChangeAspect="1"/>
             </wp:cNvGraphicFramePr>
@@ -383,7 +443,7 @@
                     <pic:cNvPicPr/>
                   </pic:nvPicPr>
                   <pic:blipFill>
-                    <a:blip r:embed="rId8"/>
+                    <a:blip r:embed="rId9"/>
                     <a:stretch>
                       <a:fillRect/>
                     </a:stretch>
@@ -391,7 +451,7 @@
                   <pic:spPr>
                     <a:xfrm>
                       <a:off x="0" y="0"/>
-                      <a:ext cx="5731510" cy="3445642"/>
+                      <a:ext cx="5731510" cy="4127789"/>
                     </a:xfrm>
                     <a:prstGeom prst="rect">
                       <a:avLst/>
@@ -406,10 +466,16 @@
     </w:p>
     <w:p/>
     <w:p/>
-    <w:p>
-      <w:r>
-        <w:lastRenderedPageBreak/>
-        <w:t xml:space="preserve">Step 6: Click in the company text field (where is says Apple Inc. Or </w:t>
+    <w:p/>
+    <w:p>
+      <w:r>
+        <w:t xml:space="preserve">Step </w:t>
+      </w:r>
+      <w:r>
+        <w:t>7</w:t>
+      </w:r>
+      <w:r>
+        <w:t xml:space="preserve">: Click in the company text field (where is says Apple Inc. Or </w:t>
       </w:r>
       <w:proofErr w:type="gramStart"/>
       <w:r>
@@ -450,7 +516,7 @@
                     <pic:cNvPicPr/>
                   </pic:nvPicPr>
                   <pic:blipFill>
-                    <a:blip r:embed="rId9"/>
+                    <a:blip r:embed="rId10"/>
                     <a:stretch>
                       <a:fillRect/>
                     </a:stretch>
@@ -473,8 +539,6 @@
       <w:r>
         <w:sym w:font="Wingdings" w:char="F0E0"/>
       </w:r>
-      <w:bookmarkStart w:id="0" w:name="_GoBack"/>
-      <w:bookmarkEnd w:id="0"/>
       <w:r>
         <w:rPr>
           <w:noProof/>
@@ -495,7 +559,7 @@
                     <pic:cNvPicPr/>
                   </pic:nvPicPr>
                   <pic:blipFill rotWithShape="1">
-                    <a:blip r:embed="rId10"/>
+                    <a:blip r:embed="rId11"/>
                     <a:srcRect l="2160" r="53653"/>
                     <a:stretch/>
                   </pic:blipFill>
@@ -532,9 +596,18 @@
       </w:r>
     </w:p>
     <w:p/>
-    <w:p>
-      <w:r>
-        <w:t>Step 7: We are not using keywords or publishers yet. So click the blue Search button to get results.</w:t>
+    <w:p/>
+    <w:p/>
+    <w:p/>
+    <w:p>
+      <w:bookmarkStart w:id="0" w:name="_GoBack"/>
+      <w:bookmarkEnd w:id="0"/>
+      <w:r>
+        <w:lastRenderedPageBreak/>
+        <w:t>Step 8</w:t>
+      </w:r>
+      <w:r>
+        <w:t>: We are not using keywords or publishers yet. So click the blue Search button to get results.</w:t>
       </w:r>
     </w:p>
     <w:p>
@@ -558,7 +631,7 @@
                     <pic:cNvPicPr/>
                   </pic:nvPicPr>
                   <pic:blipFill>
-                    <a:blip r:embed="rId11"/>
+                    <a:blip r:embed="rId12"/>
                     <a:stretch>
                       <a:fillRect/>
                     </a:stretch>

</xml_diff>